<commit_message>
add a comment index page
</commit_message>
<xml_diff>
--- a/django_learning.docx
+++ b/django_learning.docx
@@ -398,6 +398,78 @@
     </w:p>
     <w:p>
       <w:pPr>
+        <w:pStyle w:val="3"/>
+        <w:bidi w:val="0"/>
+        <w:rPr>
+          <w:rFonts w:hint="eastAsia"/>
+          <w:lang w:val="en-US" w:eastAsia="zh-CN"/>
+        </w:rPr>
+      </w:pPr>
+      <w:r>
+        <w:rPr>
+          <w:rFonts w:hint="eastAsia"/>
+          <w:lang w:val="en-US" w:eastAsia="zh-CN"/>
+        </w:rPr>
+        <w:t>快捷函数</w:t>
+      </w:r>
+    </w:p>
+    <w:p>
+      <w:pPr>
+        <w:rPr>
+          <w:rFonts w:hint="default"/>
+          <w:lang w:val="en-US" w:eastAsia="zh-CN"/>
+        </w:rPr>
+      </w:pPr>
+      <w:r>
+        <w:drawing>
+          <wp:inline distT="0" distB="0" distL="114300" distR="114300">
+            <wp:extent cx="5273040" cy="3602355"/>
+            <wp:effectExtent l="0" t="0" r="3810" b="17145"/>
+            <wp:docPr id="2" name="图片 1"/>
+            <wp:cNvGraphicFramePr>
+              <a:graphicFrameLocks xmlns:a="http://schemas.openxmlformats.org/drawingml/2006/main" noChangeAspect="1"/>
+            </wp:cNvGraphicFramePr>
+            <a:graphic xmlns:a="http://schemas.openxmlformats.org/drawingml/2006/main">
+              <a:graphicData uri="http://schemas.openxmlformats.org/drawingml/2006/picture">
+                <pic:pic xmlns:pic="http://schemas.openxmlformats.org/drawingml/2006/picture">
+                  <pic:nvPicPr>
+                    <pic:cNvPr id="2" name="图片 1"/>
+                    <pic:cNvPicPr>
+                      <a:picLocks noChangeAspect="1"/>
+                    </pic:cNvPicPr>
+                  </pic:nvPicPr>
+                  <pic:blipFill>
+                    <a:blip r:embed="rId7"/>
+                    <a:stretch>
+                      <a:fillRect/>
+                    </a:stretch>
+                  </pic:blipFill>
+                  <pic:spPr>
+                    <a:xfrm>
+                      <a:off x="0" y="0"/>
+                      <a:ext cx="5273040" cy="3602355"/>
+                    </a:xfrm>
+                    <a:prstGeom prst="rect">
+                      <a:avLst/>
+                    </a:prstGeom>
+                    <a:noFill/>
+                    <a:ln>
+                      <a:noFill/>
+                    </a:ln>
+                  </pic:spPr>
+                </pic:pic>
+              </a:graphicData>
+            </a:graphic>
+          </wp:inline>
+        </w:drawing>
+      </w:r>
+      <w:bookmarkStart w:id="0" w:name="_GoBack"/>
+      <w:bookmarkEnd w:id="0"/>
+    </w:p>
+    <w:p>
+      <w:pPr>
+        <w:pStyle w:val="3"/>
+        <w:bidi w:val="0"/>
         <w:rPr>
           <w:rFonts w:hint="eastAsia"/>
           <w:lang w:val="en-US" w:eastAsia="zh-CN"/>
@@ -431,7 +503,7 @@
                     </pic:cNvPicPr>
                   </pic:nvPicPr>
                   <pic:blipFill>
-                    <a:blip r:embed="rId7"/>
+                    <a:blip r:embed="rId8"/>
                     <a:stretch>
                       <a:fillRect/>
                     </a:stretch>
@@ -468,23 +540,7 @@
           <w:rFonts w:hint="eastAsia"/>
           <w:lang w:val="en-US" w:eastAsia="zh-CN"/>
         </w:rPr>
-        <w:t>d</w:t>
-      </w:r>
-      <w:bookmarkStart w:id="0" w:name="_GoBack"/>
-      <w:r>
-        <w:rPr>
-          <w:rFonts w:hint="eastAsia"/>
-          <w:lang w:val="en-US" w:eastAsia="zh-CN"/>
-        </w:rPr>
-        <w:t>jango的models如果没有查询结果也会抛出异常，不过是5</w:t>
-      </w:r>
-      <w:bookmarkEnd w:id="0"/>
-      <w:r>
-        <w:rPr>
-          <w:rFonts w:hint="eastAsia"/>
-          <w:lang w:val="en-US" w:eastAsia="zh-CN"/>
-        </w:rPr>
-        <w:t>00的</w:t>
+        <w:t>django的models如果没有查询结果也会抛出异常，不过是500的</w:t>
       </w:r>
     </w:p>
     <w:p>
@@ -515,7 +571,7 @@
                     </pic:cNvPicPr>
                   </pic:nvPicPr>
                   <pic:blipFill>
-                    <a:blip r:embed="rId8"/>
+                    <a:blip r:embed="rId9"/>
                     <a:stretch>
                       <a:fillRect/>
                     </a:stretch>

</xml_diff>